<commit_message>
more graphs and Docstings
</commit_message>
<xml_diff>
--- a/color code.docx
+++ b/color code.docx
@@ -507,17 +507,9 @@
         <w:rPr>
           <w:color w:val="7030A0"/>
         </w:rPr>
-        <w:t xml:space="preserve"> &lt;- </w:t>
-      </w:r>
-      <w:proofErr w:type="gramStart"/>
-      <w:r>
-        <w:rPr>
-          <w:color w:val="7030A0"/>
-        </w:rPr>
-        <w:t>SPD[</w:t>
-      </w:r>
-      <w:proofErr w:type="spellStart"/>
-      <w:proofErr w:type="gramEnd"/>
+        <w:t xml:space="preserve"> &lt;- SPD[</w:t>
+      </w:r>
+      <w:proofErr w:type="spellStart"/>
       <w:r>
         <w:rPr>
           <w:color w:val="7030A0"/>

</xml_diff>